<commit_message>
added code for the Accounts and DB table for accounts
</commit_message>
<xml_diff>
--- a/Documents/TFP Initial Thoughts.docx
+++ b/Documents/TFP Initial Thoughts.docx
@@ -34,162 +34,6 @@
       <w:r>
         <w:t>Accounts</w:t>
       </w:r>
-    </w:p>
-    <w:p>
-      <w:pPr>
-        <w:pStyle w:val="ListParagraph"/>
-        <w:numPr>
-          <w:ilvl w:val="2"/>
-          <w:numId w:val="1"/>
-        </w:numPr>
-      </w:pPr>
-      <w:r>
-        <w:t>Account Types</w:t>
-      </w:r>
-    </w:p>
-    <w:p>
-      <w:pPr>
-        <w:pStyle w:val="ListParagraph"/>
-        <w:numPr>
-          <w:ilvl w:val="2"/>
-          <w:numId w:val="1"/>
-        </w:numPr>
-      </w:pPr>
-      <w:r>
-        <w:t>Account Name</w:t>
-      </w:r>
-    </w:p>
-    <w:p>
-      <w:pPr>
-        <w:pStyle w:val="ListParagraph"/>
-        <w:numPr>
-          <w:ilvl w:val="2"/>
-          <w:numId w:val="1"/>
-        </w:numPr>
-      </w:pPr>
-      <w:r>
-        <w:t>Account Number</w:t>
-      </w:r>
-    </w:p>
-    <w:p>
-      <w:pPr>
-        <w:pStyle w:val="ListParagraph"/>
-        <w:numPr>
-          <w:ilvl w:val="2"/>
-          <w:numId w:val="1"/>
-        </w:numPr>
-      </w:pPr>
-      <w:r>
-        <w:t>Account Balance</w:t>
-      </w:r>
-    </w:p>
-    <w:p>
-      <w:pPr>
-        <w:pStyle w:val="ListParagraph"/>
-        <w:numPr>
-          <w:ilvl w:val="1"/>
-          <w:numId w:val="1"/>
-        </w:numPr>
-      </w:pPr>
-      <w:r>
-        <w:t>Transactions</w:t>
-      </w:r>
-    </w:p>
-    <w:p>
-      <w:pPr>
-        <w:pStyle w:val="ListParagraph"/>
-        <w:numPr>
-          <w:ilvl w:val="2"/>
-          <w:numId w:val="1"/>
-        </w:numPr>
-      </w:pPr>
-      <w:r>
-        <w:t>Transaction type</w:t>
-      </w:r>
-    </w:p>
-    <w:p>
-      <w:pPr>
-        <w:pStyle w:val="ListParagraph"/>
-        <w:numPr>
-          <w:ilvl w:val="3"/>
-          <w:numId w:val="1"/>
-        </w:numPr>
-      </w:pPr>
-      <w:r>
-        <w:t>Withdrawal</w:t>
-      </w:r>
-    </w:p>
-    <w:p>
-      <w:pPr>
-        <w:pStyle w:val="ListParagraph"/>
-        <w:numPr>
-          <w:ilvl w:val="3"/>
-          <w:numId w:val="1"/>
-        </w:numPr>
-      </w:pPr>
-      <w:r>
-        <w:t>Deposit</w:t>
-      </w:r>
-    </w:p>
-    <w:p>
-      <w:pPr>
-        <w:pStyle w:val="ListParagraph"/>
-        <w:numPr>
-          <w:ilvl w:val="3"/>
-          <w:numId w:val="1"/>
-        </w:numPr>
-      </w:pPr>
-      <w:r>
-        <w:t>Interest</w:t>
-      </w:r>
-    </w:p>
-    <w:p>
-      <w:pPr>
-        <w:pStyle w:val="ListParagraph"/>
-        <w:numPr>
-          <w:ilvl w:val="2"/>
-          <w:numId w:val="1"/>
-        </w:numPr>
-      </w:pPr>
-      <w:r>
-        <w:t>Vendor</w:t>
-      </w:r>
-    </w:p>
-    <w:p>
-      <w:pPr>
-        <w:pStyle w:val="ListParagraph"/>
-        <w:numPr>
-          <w:ilvl w:val="2"/>
-          <w:numId w:val="1"/>
-        </w:numPr>
-      </w:pPr>
-      <w:r>
-        <w:t>Date Cleared</w:t>
-      </w:r>
-    </w:p>
-    <w:p>
-      <w:pPr>
-        <w:pStyle w:val="ListParagraph"/>
-        <w:numPr>
-          <w:ilvl w:val="2"/>
-          <w:numId w:val="1"/>
-        </w:numPr>
-      </w:pPr>
-      <w:r>
-        <w:t>Cash Effect</w:t>
-      </w:r>
-    </w:p>
-    <w:p>
-      <w:pPr>
-        <w:pStyle w:val="ListParagraph"/>
-        <w:numPr>
-          <w:ilvl w:val="3"/>
-          <w:numId w:val="1"/>
-        </w:numPr>
-      </w:pPr>
-      <w:r>
-        <w:t>Positive</w:t>
-      </w:r>
       <w:bookmarkStart w:id="0" w:name="_GoBack"/>
       <w:bookmarkEnd w:id="0"/>
     </w:p>
@@ -197,11 +41,167 @@
       <w:pPr>
         <w:pStyle w:val="ListParagraph"/>
         <w:numPr>
+          <w:ilvl w:val="2"/>
+          <w:numId w:val="1"/>
+        </w:numPr>
+      </w:pPr>
+      <w:r>
+        <w:t>Account Types</w:t>
+      </w:r>
+    </w:p>
+    <w:p>
+      <w:pPr>
+        <w:pStyle w:val="ListParagraph"/>
+        <w:numPr>
+          <w:ilvl w:val="2"/>
+          <w:numId w:val="1"/>
+        </w:numPr>
+      </w:pPr>
+      <w:r>
+        <w:t>Account Name</w:t>
+      </w:r>
+    </w:p>
+    <w:p>
+      <w:pPr>
+        <w:pStyle w:val="ListParagraph"/>
+        <w:numPr>
+          <w:ilvl w:val="2"/>
+          <w:numId w:val="1"/>
+        </w:numPr>
+      </w:pPr>
+      <w:r>
+        <w:t>Account Number</w:t>
+      </w:r>
+    </w:p>
+    <w:p>
+      <w:pPr>
+        <w:pStyle w:val="ListParagraph"/>
+        <w:numPr>
+          <w:ilvl w:val="2"/>
+          <w:numId w:val="1"/>
+        </w:numPr>
+      </w:pPr>
+      <w:r>
+        <w:t>Account Balance</w:t>
+      </w:r>
+    </w:p>
+    <w:p>
+      <w:pPr>
+        <w:pStyle w:val="ListParagraph"/>
+        <w:numPr>
+          <w:ilvl w:val="1"/>
+          <w:numId w:val="1"/>
+        </w:numPr>
+      </w:pPr>
+      <w:r>
+        <w:t>Transactions</w:t>
+      </w:r>
+    </w:p>
+    <w:p>
+      <w:pPr>
+        <w:pStyle w:val="ListParagraph"/>
+        <w:numPr>
+          <w:ilvl w:val="2"/>
+          <w:numId w:val="1"/>
+        </w:numPr>
+      </w:pPr>
+      <w:r>
+        <w:t>Transaction type</w:t>
+      </w:r>
+    </w:p>
+    <w:p>
+      <w:pPr>
+        <w:pStyle w:val="ListParagraph"/>
+        <w:numPr>
           <w:ilvl w:val="3"/>
           <w:numId w:val="1"/>
         </w:numPr>
       </w:pPr>
       <w:r>
+        <w:t>Withdrawal</w:t>
+      </w:r>
+    </w:p>
+    <w:p>
+      <w:pPr>
+        <w:pStyle w:val="ListParagraph"/>
+        <w:numPr>
+          <w:ilvl w:val="3"/>
+          <w:numId w:val="1"/>
+        </w:numPr>
+      </w:pPr>
+      <w:r>
+        <w:t>Deposit</w:t>
+      </w:r>
+    </w:p>
+    <w:p>
+      <w:pPr>
+        <w:pStyle w:val="ListParagraph"/>
+        <w:numPr>
+          <w:ilvl w:val="3"/>
+          <w:numId w:val="1"/>
+        </w:numPr>
+      </w:pPr>
+      <w:r>
+        <w:t>Interest</w:t>
+      </w:r>
+    </w:p>
+    <w:p>
+      <w:pPr>
+        <w:pStyle w:val="ListParagraph"/>
+        <w:numPr>
+          <w:ilvl w:val="2"/>
+          <w:numId w:val="1"/>
+        </w:numPr>
+      </w:pPr>
+      <w:r>
+        <w:t>Vendor</w:t>
+      </w:r>
+    </w:p>
+    <w:p>
+      <w:pPr>
+        <w:pStyle w:val="ListParagraph"/>
+        <w:numPr>
+          <w:ilvl w:val="2"/>
+          <w:numId w:val="1"/>
+        </w:numPr>
+      </w:pPr>
+      <w:r>
+        <w:t>Date Cleared</w:t>
+      </w:r>
+    </w:p>
+    <w:p>
+      <w:pPr>
+        <w:pStyle w:val="ListParagraph"/>
+        <w:numPr>
+          <w:ilvl w:val="2"/>
+          <w:numId w:val="1"/>
+        </w:numPr>
+      </w:pPr>
+      <w:r>
+        <w:t>Cash Effect</w:t>
+      </w:r>
+    </w:p>
+    <w:p>
+      <w:pPr>
+        <w:pStyle w:val="ListParagraph"/>
+        <w:numPr>
+          <w:ilvl w:val="3"/>
+          <w:numId w:val="1"/>
+        </w:numPr>
+      </w:pPr>
+      <w:r>
+        <w:t>Positive</w:t>
+      </w:r>
+    </w:p>
+    <w:p>
+      <w:pPr>
+        <w:pStyle w:val="ListParagraph"/>
+        <w:numPr>
+          <w:ilvl w:val="3"/>
+          <w:numId w:val="1"/>
+        </w:numPr>
+      </w:pPr>
+      <w:r>
         <w:t>Negative</w:t>
       </w:r>
     </w:p>
@@ -228,6 +228,147 @@
       <w:r>
         <w:t>Debts</w:t>
       </w:r>
+    </w:p>
+    <w:p>
+      <w:pPr>
+        <w:pStyle w:val="ListParagraph"/>
+        <w:numPr>
+          <w:ilvl w:val="2"/>
+          <w:numId w:val="1"/>
+        </w:numPr>
+      </w:pPr>
+      <w:r>
+        <w:t>Debt Amount</w:t>
+      </w:r>
+    </w:p>
+    <w:p>
+      <w:pPr>
+        <w:pStyle w:val="ListParagraph"/>
+        <w:numPr>
+          <w:ilvl w:val="2"/>
+          <w:numId w:val="1"/>
+        </w:numPr>
+      </w:pPr>
+      <w:r>
+        <w:t>Vendor</w:t>
+      </w:r>
+    </w:p>
+    <w:p>
+      <w:pPr>
+        <w:pStyle w:val="ListParagraph"/>
+        <w:numPr>
+          <w:ilvl w:val="2"/>
+          <w:numId w:val="1"/>
+        </w:numPr>
+      </w:pPr>
+      <w:r>
+        <w:t>Payment Amount</w:t>
+      </w:r>
+    </w:p>
+    <w:p>
+      <w:pPr>
+        <w:pStyle w:val="ListParagraph"/>
+        <w:numPr>
+          <w:ilvl w:val="2"/>
+          <w:numId w:val="1"/>
+        </w:numPr>
+      </w:pPr>
+      <w:r>
+        <w:t>Payment Date</w:t>
+      </w:r>
+    </w:p>
+    <w:p>
+      <w:pPr>
+        <w:pStyle w:val="ListParagraph"/>
+        <w:numPr>
+          <w:ilvl w:val="1"/>
+          <w:numId w:val="1"/>
+        </w:numPr>
+      </w:pPr>
+      <w:r>
+        <w:t>Vendors</w:t>
+      </w:r>
+    </w:p>
+    <w:p>
+      <w:pPr>
+        <w:pStyle w:val="ListParagraph"/>
+        <w:numPr>
+          <w:ilvl w:val="2"/>
+          <w:numId w:val="1"/>
+        </w:numPr>
+      </w:pPr>
+      <w:r>
+        <w:t>Vendor Name</w:t>
+      </w:r>
+    </w:p>
+    <w:p>
+      <w:pPr>
+        <w:pStyle w:val="ListParagraph"/>
+        <w:numPr>
+          <w:ilvl w:val="2"/>
+          <w:numId w:val="1"/>
+        </w:numPr>
+      </w:pPr>
+      <w:r>
+        <w:t>Vendor Address</w:t>
+      </w:r>
+    </w:p>
+    <w:p>
+      <w:pPr>
+        <w:pStyle w:val="ListParagraph"/>
+        <w:numPr>
+          <w:ilvl w:val="2"/>
+          <w:numId w:val="1"/>
+        </w:numPr>
+      </w:pPr>
+      <w:r>
+        <w:t>Vendor City</w:t>
+      </w:r>
+    </w:p>
+    <w:p>
+      <w:pPr>
+        <w:pStyle w:val="ListParagraph"/>
+        <w:numPr>
+          <w:ilvl w:val="2"/>
+          <w:numId w:val="1"/>
+        </w:numPr>
+      </w:pPr>
+      <w:r>
+        <w:t>Vendor State</w:t>
+      </w:r>
+    </w:p>
+    <w:p>
+      <w:pPr>
+        <w:pStyle w:val="ListParagraph"/>
+        <w:numPr>
+          <w:ilvl w:val="2"/>
+          <w:numId w:val="1"/>
+        </w:numPr>
+      </w:pPr>
+      <w:r>
+        <w:t>Vendor Zip</w:t>
+      </w:r>
+    </w:p>
+    <w:p>
+      <w:pPr>
+        <w:pStyle w:val="ListParagraph"/>
+        <w:numPr>
+          <w:ilvl w:val="2"/>
+          <w:numId w:val="1"/>
+        </w:numPr>
+      </w:pPr>
+      <w:r>
+        <w:t>Vendor Phone</w:t>
+      </w:r>
+    </w:p>
+    <w:p>
+      <w:pPr>
+        <w:pStyle w:val="ListParagraph"/>
+        <w:numPr>
+          <w:ilvl w:val="2"/>
+          <w:numId w:val="1"/>
+        </w:numPr>
+      </w:pPr>
     </w:p>
     <w:sectPr>
       <w:pgSz w:w="12240" w:h="15840"/>

</xml_diff>